<commit_message>
Ajout de ma conclusion
</commit_message>
<xml_diff>
--- a/Rapport.docx
+++ b/Rapport.docx
@@ -16,30 +16,15 @@
         <w:pStyle w:val="Titre"/>
         <w:jc w:val="right"/>
       </w:pPr>
-      <w:proofErr w:type="spellStart"/>
-      <w:r>
-        <w:t>Artificial</w:t>
-      </w:r>
-      <w:proofErr w:type="spellEnd"/>
-      <w:r>
-        <w:t xml:space="preserve"> Bee </w:t>
-      </w:r>
-      <w:proofErr w:type="spellStart"/>
-      <w:r>
-        <w:t>Colony</w:t>
-      </w:r>
-      <w:proofErr w:type="spellEnd"/>
-      <w:r>
-        <w:t xml:space="preserve"> </w:t>
-      </w:r>
-      <w:proofErr w:type="spellStart"/>
+      <w:r>
+        <w:t xml:space="preserve">Artificial Bee Colony </w:t>
+      </w:r>
       <w:r>
         <w:t>A</w:t>
       </w:r>
       <w:r>
         <w:t>lgorithm</w:t>
       </w:r>
-      <w:proofErr w:type="spellEnd"/>
     </w:p>
     <w:p>
       <w:pPr>
@@ -83,7 +68,7 @@
       <w:r>
         <w:rPr>
           <w:noProof/>
-          <w:lang w:eastAsia="ja-JP"/>
+          <w:lang w:eastAsia="fr-FR"/>
         </w:rPr>
         <w:drawing>
           <wp:anchor distT="0" distB="0" distL="114300" distR="114300" simplePos="0" relativeHeight="251658240" behindDoc="0" locked="0" layoutInCell="1" allowOverlap="1">
@@ -803,7 +788,7 @@
                 <w:noProof/>
                 <w:webHidden/>
               </w:rPr>
-              <w:t>3</w:t>
+              <w:t>4</w:t>
             </w:r>
             <w:r>
               <w:rPr>
@@ -873,7 +858,7 @@
                 <w:noProof/>
                 <w:webHidden/>
               </w:rPr>
-              <w:t>3</w:t>
+              <w:t>4</w:t>
             </w:r>
             <w:r>
               <w:rPr>
@@ -943,7 +928,7 @@
                 <w:noProof/>
                 <w:webHidden/>
               </w:rPr>
-              <w:t>3</w:t>
+              <w:t>4</w:t>
             </w:r>
             <w:r>
               <w:rPr>
@@ -1013,7 +998,7 @@
                 <w:noProof/>
                 <w:webHidden/>
               </w:rPr>
-              <w:t>3</w:t>
+              <w:t>5</w:t>
             </w:r>
             <w:r>
               <w:rPr>
@@ -1061,27 +1046,9 @@
       <w:bookmarkEnd w:id="0"/>
     </w:p>
     <w:p>
-      <w:proofErr w:type="spellStart"/>
-      <w:r>
-        <w:t>Artificial</w:t>
-      </w:r>
-      <w:proofErr w:type="spellEnd"/>
-      <w:r>
-        <w:t xml:space="preserve"> Bee </w:t>
-      </w:r>
-      <w:proofErr w:type="spellStart"/>
-      <w:r>
-        <w:t>Colony</w:t>
-      </w:r>
-      <w:proofErr w:type="spellEnd"/>
-      <w:r>
-        <w:t xml:space="preserve"> </w:t>
-      </w:r>
-      <w:proofErr w:type="spellStart"/>
-      <w:r>
-        <w:t>Algorithm</w:t>
-      </w:r>
-      <w:proofErr w:type="spellEnd"/>
+      <w:r>
+        <w:t>Artificial Bee Colony Algorithm</w:t>
+      </w:r>
       <w:r>
         <w:t xml:space="preserve"> : </w:t>
       </w:r>
@@ -1303,11 +1270,9 @@
             <w:tcW w:w="3614" w:type="dxa"/>
           </w:tcPr>
           <w:p>
-            <w:proofErr w:type="spellStart"/>
             <w:r>
               <w:t>MyAlgorithm</w:t>
             </w:r>
-            <w:proofErr w:type="spellEnd"/>
           </w:p>
         </w:tc>
         <w:tc>
@@ -1381,19 +1346,9 @@
             <w:tcW w:w="3614" w:type="dxa"/>
           </w:tcPr>
           <w:p>
-            <w:proofErr w:type="spellStart"/>
-            <w:r>
-              <w:t>SetParams</w:t>
-            </w:r>
-            <w:proofErr w:type="spellEnd"/>
-            <w:r>
-              <w:t xml:space="preserve">, </w:t>
-            </w:r>
-            <w:proofErr w:type="spellStart"/>
-            <w:r>
-              <w:t>Problem</w:t>
-            </w:r>
-            <w:proofErr w:type="spellEnd"/>
+            <w:r>
+              <w:t>SetParams, Problem</w:t>
+            </w:r>
           </w:p>
         </w:tc>
         <w:tc>
@@ -1515,11 +1470,9 @@
             <w:tcW w:w="3614" w:type="dxa"/>
           </w:tcPr>
           <w:p>
-            <w:proofErr w:type="spellStart"/>
             <w:r>
               <w:t>MyAlgorithm</w:t>
             </w:r>
-            <w:proofErr w:type="spellEnd"/>
           </w:p>
         </w:tc>
         <w:tc>
@@ -1596,11 +1549,9 @@
             <w:tcW w:w="3614" w:type="dxa"/>
           </w:tcPr>
           <w:p>
-            <w:proofErr w:type="spellStart"/>
             <w:r>
               <w:t>MyAlgorithm</w:t>
             </w:r>
-            <w:proofErr w:type="spellEnd"/>
           </w:p>
         </w:tc>
         <w:tc>
@@ -1760,32 +1711,14 @@
         <w:pStyle w:val="Titre2"/>
       </w:pPr>
       <w:bookmarkStart w:id="3" w:name="_Toc470871952"/>
-      <w:proofErr w:type="spellStart"/>
       <w:r>
         <w:t>MyAlgorithm</w:t>
       </w:r>
       <w:bookmarkEnd w:id="3"/>
-      <w:proofErr w:type="spellEnd"/>
-    </w:p>
-    <w:p>
-      <w:r>
-        <w:t xml:space="preserve">C’est la classe principale dans laquelle s’exécute l’algorithme avec les paramètres fixés par les classes </w:t>
-      </w:r>
-      <w:proofErr w:type="spellStart"/>
-      <w:r>
-        <w:t>Problem</w:t>
-      </w:r>
-      <w:proofErr w:type="spellEnd"/>
-      <w:r>
-        <w:t xml:space="preserve"> et </w:t>
-      </w:r>
-      <w:proofErr w:type="spellStart"/>
-      <w:r>
-        <w:t>SetUpParams</w:t>
-      </w:r>
-      <w:proofErr w:type="spellEnd"/>
-      <w:r>
-        <w:t xml:space="preserve"> en utilisant la classe Solution.</w:t>
+    </w:p>
+    <w:p>
+      <w:r>
+        <w:t>C’est la classe principale dans laquelle s’exécute l’algorithme avec les paramètres fixés par les classes Problem et SetUpParams en utilisant la classe Solution.</w:t>
       </w:r>
     </w:p>
     <w:p>
@@ -1795,250 +1728,146 @@
       <w:r>
         <w:t xml:space="preserve"> </w:t>
       </w:r>
-      <w:proofErr w:type="spellStart"/>
       <w:r>
         <w:rPr>
           <w:u w:val="single"/>
         </w:rPr>
-        <w:t>evolution</w:t>
-      </w:r>
-      <w:proofErr w:type="spellEnd"/>
+        <w:t>evolution()</w:t>
+      </w:r>
+      <w:r>
+        <w:tab/>
+        <w:t xml:space="preserve">: C’est la boucle principale, NbRun indépendants sont exécutés où on effectue NbEvolution fois : </w:t>
+      </w:r>
+      <w:r>
+        <w:t>sendEmployedBees()</w:t>
+      </w:r>
+      <w:r>
+        <w:t xml:space="preserve">, </w:t>
+      </w:r>
+      <w:r>
+        <w:t>SendOnLookerBees(</w:t>
+      </w:r>
+      <w:r>
+        <w:t xml:space="preserve">) et </w:t>
+      </w:r>
+      <w:r>
+        <w:t>sendScoutBees()</w:t>
+      </w:r>
+      <w:r>
+        <w:t>.</w:t>
+      </w:r>
+    </w:p>
+    <w:p>
+      <w:r>
+        <w:t>-</w:t>
+      </w:r>
+      <w:r>
+        <w:t xml:space="preserve"> </w:t>
+      </w:r>
       <w:r>
         <w:rPr>
           <w:u w:val="single"/>
         </w:rPr>
-        <w:t>()</w:t>
+        <w:t>initialize()</w:t>
       </w:r>
       <w:r>
         <w:tab/>
-        <w:t xml:space="preserve">: C’est la boucle principale, </w:t>
-      </w:r>
-      <w:proofErr w:type="spellStart"/>
-      <w:r>
-        <w:t>NbRun</w:t>
-      </w:r>
-      <w:proofErr w:type="spellEnd"/>
-      <w:r>
-        <w:t xml:space="preserve"> indépendants sont exécutés où on effectue </w:t>
-      </w:r>
-      <w:proofErr w:type="spellStart"/>
-      <w:r>
-        <w:t>NbEvolution</w:t>
-      </w:r>
-      <w:proofErr w:type="spellEnd"/>
-      <w:r>
-        <w:t xml:space="preserve"> fois : </w:t>
-      </w:r>
-      <w:proofErr w:type="spellStart"/>
-      <w:r>
-        <w:t>sendEmployedBees</w:t>
-      </w:r>
-      <w:proofErr w:type="spellEnd"/>
-      <w:r>
-        <w:t>()</w:t>
-      </w:r>
-      <w:r>
-        <w:t xml:space="preserve">, </w:t>
-      </w:r>
-      <w:proofErr w:type="spellStart"/>
-      <w:r>
-        <w:t>SendOnLookerBees</w:t>
-      </w:r>
-      <w:proofErr w:type="spellEnd"/>
-      <w:r>
-        <w:t>(</w:t>
-      </w:r>
-      <w:r>
-        <w:t xml:space="preserve">) et </w:t>
-      </w:r>
-      <w:proofErr w:type="spellStart"/>
-      <w:r>
-        <w:t>sendScoutBees</w:t>
-      </w:r>
-      <w:proofErr w:type="spellEnd"/>
-      <w:r>
-        <w:t>()</w:t>
-      </w:r>
-      <w:r>
-        <w:t>.</w:t>
-      </w:r>
-    </w:p>
-    <w:p>
-      <w:r>
-        <w:t>-</w:t>
-      </w:r>
-      <w:r>
-        <w:t xml:space="preserve"> </w:t>
-      </w:r>
-      <w:proofErr w:type="spellStart"/>
+        <w:t>: Fait que les NbRun soient indépendant.</w:t>
+      </w:r>
+    </w:p>
+    <w:p>
+      <w:r>
+        <w:t xml:space="preserve">- </w:t>
+      </w:r>
       <w:r>
         <w:rPr>
           <w:u w:val="single"/>
         </w:rPr>
-        <w:t>initialize</w:t>
-      </w:r>
-      <w:proofErr w:type="spellEnd"/>
+        <w:t>sendEmployedBees()</w:t>
+      </w:r>
+      <w:r>
+        <w:tab/>
+        <w:t xml:space="preserve">: utilise </w:t>
+      </w:r>
+      <w:r>
+        <w:t>BeesWork</w:t>
+      </w:r>
+      <w:r>
+        <w:t>() avec un paramètre aléatoire.</w:t>
+      </w:r>
+    </w:p>
+    <w:p>
+      <w:r>
+        <w:t xml:space="preserve">- </w:t>
+      </w:r>
       <w:r>
         <w:rPr>
           <w:u w:val="single"/>
         </w:rPr>
-        <w:t>()</w:t>
+        <w:t>SendOnLookerBees()</w:t>
       </w:r>
       <w:r>
         <w:tab/>
-        <w:t xml:space="preserve">: Fait que les </w:t>
-      </w:r>
-      <w:proofErr w:type="spellStart"/>
-      <w:r>
-        <w:t>NbRun</w:t>
-      </w:r>
-      <w:proofErr w:type="spellEnd"/>
-      <w:r>
-        <w:t xml:space="preserve"> soient indépendant.</w:t>
+        <w:t>:</w:t>
+      </w:r>
+      <w:r>
+        <w:t xml:space="preserve"> </w:t>
+      </w:r>
+      <w:r>
+        <w:t xml:space="preserve">utilise </w:t>
+      </w:r>
+      <w:r>
+        <w:t>BeesWork</w:t>
+      </w:r>
+      <w:r>
+        <w:t xml:space="preserve">() avec un paramètre choisi par </w:t>
+      </w:r>
+      <w:r>
+        <w:t>CalculateProbabilities()</w:t>
+      </w:r>
+      <w:r>
+        <w:t>.</w:t>
       </w:r>
     </w:p>
     <w:p>
       <w:r>
         <w:t xml:space="preserve">- </w:t>
       </w:r>
-      <w:proofErr w:type="spellStart"/>
       <w:r>
         <w:rPr>
           <w:u w:val="single"/>
         </w:rPr>
-        <w:t>sendEmployedBees</w:t>
-      </w:r>
-      <w:proofErr w:type="spellEnd"/>
+        <w:t>CalculateProbabilities()</w:t>
+      </w:r>
+      <w:r>
+        <w:tab/>
+        <w:t>: choisit un paramètre en fonction de la valeur de la source et sa proximité.</w:t>
+      </w:r>
+    </w:p>
+    <w:p>
+      <w:r>
+        <w:t xml:space="preserve">- </w:t>
+      </w:r>
       <w:r>
         <w:rPr>
           <w:u w:val="single"/>
         </w:rPr>
-        <w:t>()</w:t>
+        <w:t>BeesWork()</w:t>
       </w:r>
       <w:r>
         <w:tab/>
-        <w:t xml:space="preserve">: utilise </w:t>
-      </w:r>
-      <w:proofErr w:type="spellStart"/>
-      <w:r>
-        <w:t>BeesWork</w:t>
-      </w:r>
-      <w:proofErr w:type="spellEnd"/>
-      <w:r>
-        <w:t>() avec un paramètre aléatoire.</w:t>
+        <w:t>: effectue une mutation en fonction du paramètre reçu.</w:t>
       </w:r>
     </w:p>
     <w:p>
       <w:r>
         <w:t xml:space="preserve">- </w:t>
       </w:r>
-      <w:proofErr w:type="spellStart"/>
       <w:r>
         <w:rPr>
           <w:u w:val="single"/>
         </w:rPr>
-        <w:t>SendOnLookerBees</w:t>
-      </w:r>
-      <w:proofErr w:type="spellEnd"/>
-      <w:r>
-        <w:rPr>
-          <w:u w:val="single"/>
-        </w:rPr>
-        <w:t>()</w:t>
-      </w:r>
-      <w:r>
-        <w:tab/>
-        <w:t>:</w:t>
-      </w:r>
-      <w:r>
-        <w:t xml:space="preserve"> </w:t>
-      </w:r>
-      <w:r>
-        <w:t xml:space="preserve">utilise </w:t>
-      </w:r>
-      <w:proofErr w:type="spellStart"/>
-      <w:r>
-        <w:t>BeesWork</w:t>
-      </w:r>
-      <w:proofErr w:type="spellEnd"/>
-      <w:r>
-        <w:t xml:space="preserve">() avec un paramètre choisi par </w:t>
-      </w:r>
-      <w:proofErr w:type="spellStart"/>
-      <w:r>
-        <w:t>CalculateProbabilities</w:t>
-      </w:r>
-      <w:proofErr w:type="spellEnd"/>
-      <w:r>
-        <w:t>()</w:t>
-      </w:r>
-      <w:r>
-        <w:t>.</w:t>
-      </w:r>
-    </w:p>
-    <w:p>
-      <w:r>
-        <w:t xml:space="preserve">- </w:t>
-      </w:r>
-      <w:proofErr w:type="spellStart"/>
-      <w:r>
-        <w:rPr>
-          <w:u w:val="single"/>
-        </w:rPr>
-        <w:t>CalculateProbabilities</w:t>
-      </w:r>
-      <w:proofErr w:type="spellEnd"/>
-      <w:r>
-        <w:rPr>
-          <w:u w:val="single"/>
-        </w:rPr>
-        <w:t>()</w:t>
-      </w:r>
-      <w:r>
-        <w:tab/>
-        <w:t>: choisit un paramètre en fonction de la valeur de la source et sa proximité.</w:t>
-      </w:r>
-    </w:p>
-    <w:p>
-      <w:r>
-        <w:t xml:space="preserve">- </w:t>
-      </w:r>
-      <w:proofErr w:type="spellStart"/>
-      <w:r>
-        <w:rPr>
-          <w:u w:val="single"/>
-        </w:rPr>
-        <w:t>BeesWork</w:t>
-      </w:r>
-      <w:proofErr w:type="spellEnd"/>
-      <w:r>
-        <w:rPr>
-          <w:u w:val="single"/>
-        </w:rPr>
-        <w:t>()</w:t>
-      </w:r>
-      <w:r>
-        <w:tab/>
-        <w:t>: effectue une mutation en fonction du paramètre reçu.</w:t>
-      </w:r>
-    </w:p>
-    <w:p>
-      <w:r>
-        <w:t xml:space="preserve">- </w:t>
-      </w:r>
-      <w:proofErr w:type="spellStart"/>
-      <w:r>
-        <w:rPr>
-          <w:u w:val="single"/>
-        </w:rPr>
-        <w:t>sendScoutBees</w:t>
-      </w:r>
-      <w:proofErr w:type="spellEnd"/>
-      <w:r>
-        <w:rPr>
-          <w:u w:val="single"/>
-        </w:rPr>
-        <w:t>()</w:t>
+        <w:t>sendScoutBees()</w:t>
       </w:r>
       <w:r>
         <w:tab/>
@@ -2056,12 +1885,10 @@
         <w:pStyle w:val="Titre2"/>
       </w:pPr>
       <w:bookmarkStart w:id="4" w:name="_Toc470871953"/>
-      <w:proofErr w:type="spellStart"/>
       <w:r>
         <w:t>Problem</w:t>
       </w:r>
       <w:bookmarkEnd w:id="4"/>
-      <w:proofErr w:type="spellEnd"/>
     </w:p>
     <w:p>
       <w:r>
@@ -2073,12 +1900,10 @@
         <w:pStyle w:val="Titre2"/>
       </w:pPr>
       <w:bookmarkStart w:id="5" w:name="_Toc470871954"/>
-      <w:proofErr w:type="spellStart"/>
       <w:r>
         <w:t>SetUpParams</w:t>
       </w:r>
       <w:bookmarkEnd w:id="5"/>
-      <w:proofErr w:type="spellEnd"/>
     </w:p>
     <w:p>
       <w:r>
@@ -2171,7 +1996,6 @@
                 <w:szCs w:val="32"/>
               </w:rPr>
             </w:pPr>
-            <w:proofErr w:type="spellStart"/>
             <w:r>
               <w:rPr>
                 <w:sz w:val="32"/>
@@ -2179,7 +2003,6 @@
               </w:rPr>
               <w:t>Ackley</w:t>
             </w:r>
-            <w:proofErr w:type="spellEnd"/>
           </w:p>
         </w:tc>
         <w:tc>
@@ -2190,7 +2013,7 @@
             <w:r>
               <w:rPr>
                 <w:noProof/>
-                <w:lang w:eastAsia="ja-JP"/>
+                <w:lang w:eastAsia="fr-FR"/>
               </w:rPr>
               <w:drawing>
                 <wp:inline distT="0" distB="0" distL="0" distR="0">
@@ -2256,7 +2079,6 @@
                 <w:szCs w:val="32"/>
               </w:rPr>
             </w:pPr>
-            <w:proofErr w:type="spellStart"/>
             <w:r>
               <w:rPr>
                 <w:sz w:val="32"/>
@@ -2264,7 +2086,6 @@
               </w:rPr>
               <w:t>Rastrigin</w:t>
             </w:r>
-            <w:proofErr w:type="spellEnd"/>
           </w:p>
         </w:tc>
         <w:tc>
@@ -2275,7 +2096,7 @@
             <w:r>
               <w:rPr>
                 <w:noProof/>
-                <w:lang w:eastAsia="ja-JP"/>
+                <w:lang w:eastAsia="fr-FR"/>
               </w:rPr>
               <w:drawing>
                 <wp:inline distT="0" distB="0" distL="0" distR="0">
@@ -2341,7 +2162,6 @@
                 <w:szCs w:val="32"/>
               </w:rPr>
             </w:pPr>
-            <w:proofErr w:type="spellStart"/>
             <w:r>
               <w:rPr>
                 <w:sz w:val="32"/>
@@ -2349,7 +2169,6 @@
               </w:rPr>
               <w:t>Rosenbrock</w:t>
             </w:r>
-            <w:proofErr w:type="spellEnd"/>
           </w:p>
         </w:tc>
         <w:tc>
@@ -2360,7 +2179,7 @@
             <w:r>
               <w:rPr>
                 <w:noProof/>
-                <w:lang w:eastAsia="ja-JP"/>
+                <w:lang w:eastAsia="fr-FR"/>
               </w:rPr>
               <w:drawing>
                 <wp:inline distT="0" distB="0" distL="0" distR="0">
@@ -2427,7 +2246,6 @@
                 <w:szCs w:val="32"/>
               </w:rPr>
             </w:pPr>
-            <w:proofErr w:type="spellStart"/>
             <w:r>
               <w:rPr>
                 <w:sz w:val="32"/>
@@ -2435,7 +2253,6 @@
               </w:rPr>
               <w:t>Schaffer</w:t>
             </w:r>
-            <w:proofErr w:type="spellEnd"/>
           </w:p>
         </w:tc>
         <w:tc>
@@ -2446,7 +2263,7 @@
             <w:r>
               <w:rPr>
                 <w:noProof/>
-                <w:lang w:eastAsia="ja-JP"/>
+                <w:lang w:eastAsia="fr-FR"/>
               </w:rPr>
               <w:drawing>
                 <wp:anchor distT="0" distB="0" distL="114300" distR="114300" simplePos="0" relativeHeight="251660288" behindDoc="0" locked="0" layoutInCell="1" allowOverlap="1">
@@ -2526,7 +2343,6 @@
                 <w:szCs w:val="32"/>
               </w:rPr>
             </w:pPr>
-            <w:proofErr w:type="spellStart"/>
             <w:r>
               <w:rPr>
                 <w:sz w:val="32"/>
@@ -2534,7 +2350,6 @@
               </w:rPr>
               <w:t>Schwefel</w:t>
             </w:r>
-            <w:proofErr w:type="spellEnd"/>
           </w:p>
         </w:tc>
         <w:tc>
@@ -2545,7 +2360,7 @@
             <w:r>
               <w:rPr>
                 <w:noProof/>
-                <w:lang w:eastAsia="ja-JP"/>
+                <w:lang w:eastAsia="fr-FR"/>
               </w:rPr>
               <w:drawing>
                 <wp:inline distT="0" distB="0" distL="0" distR="0">
@@ -2628,7 +2443,7 @@
             <w:r>
               <w:rPr>
                 <w:noProof/>
-                <w:lang w:eastAsia="ja-JP"/>
+                <w:lang w:eastAsia="fr-FR"/>
               </w:rPr>
               <w:drawing>
                 <wp:anchor distT="0" distB="0" distL="114300" distR="114300" simplePos="0" relativeHeight="251659264" behindDoc="0" locked="0" layoutInCell="1" allowOverlap="1">
@@ -2723,6 +2538,20 @@
         <w:jc w:val="both"/>
       </w:pPr>
       <w:r>
+        <w:t>Nous avions essayé de trier le tableau des fitness afin de réduire le temps des calculs mais cet essai c’est avéré infructueux car il influait de façon non négligeable sur les probabilités de chances qu’une solution soit choisie</w:t>
+      </w:r>
+      <w:r>
+        <w:t xml:space="preserve"> par rapport à une autre</w:t>
+      </w:r>
+      <w:r>
+        <w:t>.</w:t>
+      </w:r>
+    </w:p>
+    <w:p>
+      <w:pPr>
+        <w:jc w:val="both"/>
+      </w:pPr>
+      <w:r>
         <w:t>Nous avons réussi à beaucoup améliorer notre algorithme en optimisant nos fonctions, modifiant certaines mais les résultats ne sont pas encore ceux attendus.</w:t>
       </w:r>
     </w:p>
@@ -2741,12 +2570,15 @@
         <w:t>Voir annexes.</w:t>
       </w:r>
     </w:p>
+    <w:p/>
+    <w:p/>
     <w:p>
       <w:pPr>
         <w:pStyle w:val="Titre1"/>
       </w:pPr>
       <w:bookmarkStart w:id="10" w:name="_Toc470871959"/>
       <w:r>
+        <w:lastRenderedPageBreak/>
         <w:t>Conclusions</w:t>
       </w:r>
       <w:bookmarkEnd w:id="10"/>
@@ -2776,7 +2608,13 @@
         <w:t>n sorti, nous avons su progresser</w:t>
       </w:r>
       <w:r>
-        <w:t xml:space="preserve"> et résoudre les problèmes. Nous avons fait beaucoup de recherche avant d’attaquer le problème et elles nous ont été d’une grande aide.</w:t>
+        <w:t xml:space="preserve"> et résoudre les problèmes. Nous avons fait beaucoup de recherche</w:t>
+      </w:r>
+      <w:r>
+        <w:t>s</w:t>
+      </w:r>
+      <w:r>
+        <w:t xml:space="preserve"> avant d’attaquer le problème et elles nous ont été d’une grande aide.</w:t>
       </w:r>
     </w:p>
     <w:p>
@@ -2792,7 +2630,6 @@
         <w:pStyle w:val="Titre2"/>
       </w:pPr>
       <w:r>
-        <w:lastRenderedPageBreak/>
         <w:t>Daniel</w:t>
       </w:r>
     </w:p>
@@ -2821,6 +2658,41 @@
       </w:r>
     </w:p>
     <w:p>
+      <w:r>
+        <w:t>L’intelligence artificielle est une technologie qui prend de plus en plus d’ampleur de nos jours, j’ai toujours trouvé cela très intéressant mais je ne m’étais jamais intéressé à son fonctionnement. Ce projet m’a permis de le comprendre et de l’implémenter à l’aide de fonctions existantes et de l’entraide du groupe.</w:t>
+      </w:r>
+      <w:r>
+        <w:t xml:space="preserve"> Cette expérience a été très enrichissante et m’a donné envi</w:t>
+      </w:r>
+      <w:r>
+        <w:t>e de progresser dans ce domaine en implémentant d’autres fonctions</w:t>
+      </w:r>
+      <w:r>
+        <w:t>,</w:t>
+      </w:r>
+      <w:r>
+        <w:t xml:space="preserve"> </w:t>
+      </w:r>
+      <w:r>
+        <w:t>par exemple</w:t>
+      </w:r>
+      <w:r>
+        <w:t xml:space="preserve"> les </w:t>
+      </w:r>
+      <w:r>
+        <w:t>réseaux de neurones artificiels</w:t>
+      </w:r>
+      <w:r>
+        <w:t>.</w:t>
+      </w:r>
+    </w:p>
+    <w:p>
+      <w:r>
+        <w:t xml:space="preserve">Malgré la difficulté de ce projet, les outils mis à notre disposition nous ont permis de réaliser </w:t>
+      </w:r>
+      <w:r>
+        <w:t>un ensemble correct avec des résultats satisfaisants.</w:t>
+      </w:r>
       <w:bookmarkStart w:id="11" w:name="_GoBack"/>
       <w:bookmarkEnd w:id="11"/>
     </w:p>
@@ -2905,21 +2777,13 @@
           <w:rPr>
             <w:noProof/>
           </w:rPr>
-          <w:t>3</w:t>
+          <w:t>5</w:t>
         </w:r>
         <w:r>
           <w:fldChar w:fldCharType="end"/>
         </w:r>
         <w:r>
-          <w:t xml:space="preserve"> - ABC </w:t>
-        </w:r>
-        <w:proofErr w:type="spellStart"/>
-        <w:r>
-          <w:t>Algorithm</w:t>
-        </w:r>
-        <w:proofErr w:type="spellEnd"/>
-        <w:r>
-          <w:t xml:space="preserve"> – 2016</w:t>
+          <w:t xml:space="preserve"> - ABC Algorithm – 2016</w:t>
         </w:r>
       </w:p>
       <w:p>
@@ -4069,7 +3933,7 @@
 </file>
 
 <file path=customXml/itemProps1.xml><?xml version="1.0" encoding="utf-8"?>
-<ds:datastoreItem xmlns:ds="http://schemas.openxmlformats.org/officeDocument/2006/customXml" ds:itemID="{D3AD1972-C3C0-472B-A02D-7861315B6811}">
+<ds:datastoreItem xmlns:ds="http://schemas.openxmlformats.org/officeDocument/2006/customXml" ds:itemID="{148A8AB1-5C9F-458D-BAA0-08AEB65C739B}">
   <ds:schemaRefs>
     <ds:schemaRef ds:uri="http://schemas.openxmlformats.org/officeDocument/2006/bibliography"/>
   </ds:schemaRefs>

</xml_diff>